<commit_message>
modified a <digits> definition
</commit_message>
<xml_diff>
--- a/Lab 1b/Lexic.docx
+++ b/Lab 1b/Lexic.docx
@@ -91,41 +91,23 @@
           <w:sz w:val="36"/>
           <w:szCs w:val="36"/>
         </w:rPr>
-        <w:t>-Underline character ‘_</w:t>
-      </w:r>
-      <w:proofErr w:type="gramStart"/>
-      <w:r>
-        <w:rPr>
-          <w:sz w:val="36"/>
-          <w:szCs w:val="36"/>
-        </w:rPr>
-        <w:t>’;</w:t>
-      </w:r>
-      <w:proofErr w:type="gramEnd"/>
-    </w:p>
-    <w:p>
-      <w:pPr>
-        <w:rPr>
-          <w:sz w:val="36"/>
-          <w:szCs w:val="36"/>
-        </w:rPr>
-      </w:pPr>
-      <w:r>
-        <w:rPr>
-          <w:sz w:val="36"/>
-          <w:szCs w:val="36"/>
-        </w:rPr>
-        <w:t>-decimal digits (0,9</w:t>
-      </w:r>
-      <w:proofErr w:type="gramStart"/>
-      <w:r>
-        <w:rPr>
-          <w:sz w:val="36"/>
-          <w:szCs w:val="36"/>
-        </w:rPr>
-        <w:t>);</w:t>
-      </w:r>
-      <w:proofErr w:type="gramEnd"/>
+        <w:t>-Underline character ‘_’;</w:t>
+      </w:r>
+    </w:p>
+    <w:p>
+      <w:pPr>
+        <w:rPr>
+          <w:sz w:val="36"/>
+          <w:szCs w:val="36"/>
+        </w:rPr>
+      </w:pPr>
+      <w:r>
+        <w:rPr>
+          <w:sz w:val="36"/>
+          <w:szCs w:val="36"/>
+        </w:rPr>
+        <w:t>-decimal digits (0,9);</w:t>
+      </w:r>
     </w:p>
     <w:p>
       <w:pPr>
@@ -231,9 +213,8 @@
           <w:sz w:val="36"/>
           <w:szCs w:val="36"/>
         </w:rPr>
-        <w:t xml:space="preserve"> &lt; &lt;= &gt;= </w:t>
-      </w:r>
-      <w:proofErr w:type="gramStart"/>
+        <w:t xml:space="preserve"> &lt; &lt;= &gt;= &gt; != </w:t>
+      </w:r>
       <w:r>
         <w:rPr>
           <w:b/>
@@ -241,9 +222,8 @@
           <w:sz w:val="36"/>
           <w:szCs w:val="36"/>
         </w:rPr>
-        <w:t>&gt; !</w:t>
-      </w:r>
-      <w:proofErr w:type="gramEnd"/>
+        <w:t>=</w:t>
+      </w:r>
       <w:r>
         <w:rPr>
           <w:b/>
@@ -251,7 +231,7 @@
           <w:sz w:val="36"/>
           <w:szCs w:val="36"/>
         </w:rPr>
-        <w:t xml:space="preserve">= </w:t>
+        <w:t xml:space="preserve"> </w:t>
       </w:r>
       <w:r>
         <w:rPr>
@@ -260,7 +240,7 @@
           <w:sz w:val="36"/>
           <w:szCs w:val="36"/>
         </w:rPr>
-        <w:t>=</w:t>
+        <w:t>&amp; ^</w:t>
       </w:r>
       <w:r>
         <w:rPr>
@@ -269,16 +249,47 @@
           <w:sz w:val="36"/>
           <w:szCs w:val="36"/>
         </w:rPr>
-        <w:t xml:space="preserve"> </w:t>
-      </w:r>
-      <w:r>
+        <w:t xml:space="preserve"> % /</w:t>
+      </w:r>
+    </w:p>
+    <w:p>
+      <w:pPr>
         <w:rPr>
           <w:b/>
           <w:bCs/>
           <w:sz w:val="36"/>
           <w:szCs w:val="36"/>
         </w:rPr>
-        <w:t>&amp; ^</w:t>
+      </w:pPr>
+      <w:r>
+        <w:rPr>
+          <w:sz w:val="36"/>
+          <w:szCs w:val="36"/>
+        </w:rPr>
+        <w:tab/>
+      </w:r>
+      <w:r>
+        <w:rPr>
+          <w:sz w:val="36"/>
+          <w:szCs w:val="36"/>
+          <w:u w:val="single"/>
+        </w:rPr>
+        <w:t>separators</w:t>
+      </w:r>
+      <w:r>
+        <w:rPr>
+          <w:sz w:val="36"/>
+          <w:szCs w:val="36"/>
+          <w:u w:val="single"/>
+        </w:rPr>
+        <w:t>:</w:t>
+      </w:r>
+      <w:r>
+        <w:rPr>
+          <w:sz w:val="36"/>
+          <w:szCs w:val="36"/>
+        </w:rPr>
+        <w:t xml:space="preserve"> </w:t>
       </w:r>
       <w:r>
         <w:rPr>
@@ -287,49 +298,17 @@
           <w:sz w:val="36"/>
           <w:szCs w:val="36"/>
         </w:rPr>
-        <w:t xml:space="preserve"> % /</w:t>
-      </w:r>
-    </w:p>
-    <w:p>
-      <w:pPr>
+        <w:t xml:space="preserve">[ ] </w:t>
+      </w:r>
+      <w:r>
         <w:rPr>
           <w:b/>
           <w:bCs/>
           <w:sz w:val="36"/>
           <w:szCs w:val="36"/>
         </w:rPr>
-      </w:pPr>
-      <w:r>
-        <w:rPr>
-          <w:sz w:val="36"/>
-          <w:szCs w:val="36"/>
-        </w:rPr>
-        <w:tab/>
-      </w:r>
-      <w:r>
-        <w:rPr>
-          <w:sz w:val="36"/>
-          <w:szCs w:val="36"/>
-          <w:u w:val="single"/>
-        </w:rPr>
-        <w:t>separators</w:t>
-      </w:r>
-      <w:r>
-        <w:rPr>
-          <w:sz w:val="36"/>
-          <w:szCs w:val="36"/>
-          <w:u w:val="single"/>
-        </w:rPr>
-        <w:t>:</w:t>
-      </w:r>
-      <w:r>
-        <w:rPr>
-          <w:sz w:val="36"/>
-          <w:szCs w:val="36"/>
-        </w:rPr>
-        <w:t xml:space="preserve"> </w:t>
-      </w:r>
-      <w:proofErr w:type="gramStart"/>
+        <w:t>( )</w:t>
+      </w:r>
       <w:r>
         <w:rPr>
           <w:b/>
@@ -337,9 +316,8 @@
           <w:sz w:val="36"/>
           <w:szCs w:val="36"/>
         </w:rPr>
-        <w:t>[ ]</w:t>
-      </w:r>
-      <w:proofErr w:type="gramEnd"/>
+        <w:t xml:space="preserve"> ; space , # </w:t>
+      </w:r>
       <w:r>
         <w:rPr>
           <w:b/>
@@ -347,16 +325,39 @@
           <w:sz w:val="36"/>
           <w:szCs w:val="36"/>
         </w:rPr>
-        <w:t xml:space="preserve"> </w:t>
-      </w:r>
-      <w:r>
+        <w:t>&lt;&lt; &gt;&gt;</w:t>
+      </w:r>
+    </w:p>
+    <w:p>
+      <w:pPr>
         <w:rPr>
           <w:b/>
           <w:bCs/>
           <w:sz w:val="36"/>
           <w:szCs w:val="36"/>
         </w:rPr>
-        <w:t>( )</w:t>
+      </w:pPr>
+      <w:r>
+        <w:rPr>
+          <w:sz w:val="36"/>
+          <w:szCs w:val="36"/>
+        </w:rPr>
+        <w:tab/>
+      </w:r>
+      <w:r>
+        <w:rPr>
+          <w:sz w:val="36"/>
+          <w:szCs w:val="36"/>
+          <w:u w:val="single"/>
+        </w:rPr>
+        <w:t>reserved words:</w:t>
+      </w:r>
+      <w:r>
+        <w:rPr>
+          <w:sz w:val="36"/>
+          <w:szCs w:val="36"/>
+        </w:rPr>
+        <w:t xml:space="preserve"> </w:t>
       </w:r>
       <w:r>
         <w:rPr>
@@ -365,7 +366,7 @@
           <w:sz w:val="36"/>
           <w:szCs w:val="36"/>
         </w:rPr>
-        <w:t xml:space="preserve"> ; space , # </w:t>
+        <w:t xml:space="preserve">list int char if else while </w:t>
       </w:r>
       <w:r>
         <w:rPr>
@@ -374,17 +375,54 @@
           <w:sz w:val="36"/>
           <w:szCs w:val="36"/>
         </w:rPr>
-        <w:t>&lt;&lt; &gt;&gt;</w:t>
-      </w:r>
-    </w:p>
-    <w:p>
-      <w:pPr>
+        <w:t xml:space="preserve">read write </w:t>
+      </w:r>
+      <w:r>
         <w:rPr>
           <w:b/>
           <w:bCs/>
           <w:sz w:val="36"/>
           <w:szCs w:val="36"/>
         </w:rPr>
+        <w:t>bool true false</w:t>
+      </w:r>
+    </w:p>
+    <w:p>
+      <w:pPr>
+        <w:rPr>
+          <w:sz w:val="36"/>
+          <w:szCs w:val="36"/>
+        </w:rPr>
+      </w:pPr>
+      <w:r>
+        <w:rPr>
+          <w:sz w:val="36"/>
+          <w:szCs w:val="36"/>
+        </w:rPr>
+        <w:t>*Identifiers</w:t>
+      </w:r>
+    </w:p>
+    <w:p>
+      <w:pPr>
+        <w:rPr>
+          <w:sz w:val="36"/>
+          <w:szCs w:val="36"/>
+        </w:rPr>
+      </w:pPr>
+      <w:r>
+        <w:rPr>
+          <w:sz w:val="36"/>
+          <w:szCs w:val="36"/>
+        </w:rPr>
+        <w:t>-a letter or sequence of letters and digits, such that the first character is a letter; the rule is:</w:t>
+      </w:r>
+    </w:p>
+    <w:p>
+      <w:pPr>
+        <w:rPr>
+          <w:sz w:val="36"/>
+          <w:szCs w:val="36"/>
+        </w:rPr>
       </w:pPr>
       <w:r>
         <w:rPr>
@@ -392,142 +430,401 @@
           <w:szCs w:val="36"/>
         </w:rPr>
         <w:tab/>
-      </w:r>
-      <w:r>
-        <w:rPr>
-          <w:sz w:val="36"/>
-          <w:szCs w:val="36"/>
-          <w:u w:val="single"/>
-        </w:rPr>
-        <w:t>reserved words:</w:t>
-      </w:r>
-      <w:r>
-        <w:rPr>
-          <w:sz w:val="36"/>
-          <w:szCs w:val="36"/>
-        </w:rPr>
-        <w:t xml:space="preserve"> </w:t>
-      </w:r>
-      <w:r>
-        <w:rPr>
-          <w:b/>
-          <w:bCs/>
-          <w:sz w:val="36"/>
-          <w:szCs w:val="36"/>
-        </w:rPr>
-        <w:t xml:space="preserve">list int char if else while </w:t>
-      </w:r>
-      <w:r>
-        <w:rPr>
-          <w:b/>
-          <w:bCs/>
-          <w:sz w:val="36"/>
-          <w:szCs w:val="36"/>
-        </w:rPr>
-        <w:t xml:space="preserve">read write </w:t>
-      </w:r>
-      <w:r>
-        <w:rPr>
-          <w:b/>
-          <w:bCs/>
-          <w:sz w:val="36"/>
-          <w:szCs w:val="36"/>
-        </w:rPr>
-        <w:t xml:space="preserve">bool true </w:t>
+        <w:t>&lt;identifier&gt;::=&lt;letter&gt; | &lt;</w:t>
+      </w:r>
+      <w:r>
+        <w:rPr>
+          <w:sz w:val="36"/>
+          <w:szCs w:val="36"/>
+        </w:rPr>
+        <w:t>letter&gt;</w:t>
+      </w:r>
+      <w:r>
+        <w:rPr>
+          <w:sz w:val="36"/>
+          <w:szCs w:val="36"/>
+        </w:rPr>
+        <w:t>&lt;</w:t>
+      </w:r>
+      <w:r>
+        <w:rPr>
+          <w:sz w:val="36"/>
+          <w:szCs w:val="36"/>
+        </w:rPr>
+        <w:t>letters&gt;</w:t>
+      </w:r>
+    </w:p>
+    <w:p>
+      <w:pPr>
+        <w:rPr>
+          <w:sz w:val="36"/>
+          <w:szCs w:val="36"/>
+        </w:rPr>
+      </w:pPr>
+      <w:r>
+        <w:rPr>
+          <w:sz w:val="36"/>
+          <w:szCs w:val="36"/>
+        </w:rPr>
+        <w:tab/>
+        <w:t>&lt;letter&gt;::= “A” | “B” |…| “Z”| “a” | “b” |… | “z”</w:t>
+      </w:r>
+    </w:p>
+    <w:p>
+      <w:pPr>
+        <w:rPr>
+          <w:sz w:val="36"/>
+          <w:szCs w:val="36"/>
+        </w:rPr>
+      </w:pPr>
+      <w:r>
+        <w:rPr>
+          <w:sz w:val="36"/>
+          <w:szCs w:val="36"/>
+        </w:rPr>
+        <w:tab/>
+        <w:t>&lt;digits&gt;::= “0” | “1” | “2” | “3” | … | “9”</w:t>
+      </w:r>
+    </w:p>
+    <w:p>
+      <w:pPr>
+        <w:rPr>
+          <w:sz w:val="36"/>
+          <w:szCs w:val="36"/>
+        </w:rPr>
+      </w:pPr>
+      <w:r>
+        <w:rPr>
+          <w:sz w:val="36"/>
+          <w:szCs w:val="36"/>
+        </w:rPr>
+        <w:tab/>
+      </w:r>
+      <w:r>
+        <w:rPr>
+          <w:sz w:val="36"/>
+          <w:szCs w:val="36"/>
+        </w:rPr>
+        <w:t>&lt;letters&gt;::=&lt;letter&gt; | &lt;digit&gt; | &lt;letter&gt;&lt;letters&gt; | &lt;digit&gt;&lt;letters&gt;</w:t>
+      </w:r>
+    </w:p>
+    <w:p>
+      <w:pPr>
+        <w:rPr>
+          <w:sz w:val="36"/>
+          <w:szCs w:val="36"/>
+        </w:rPr>
+      </w:pPr>
+    </w:p>
+    <w:p>
+      <w:pPr>
+        <w:rPr>
+          <w:sz w:val="36"/>
+          <w:szCs w:val="36"/>
+        </w:rPr>
+      </w:pPr>
+      <w:r>
+        <w:rPr>
+          <w:sz w:val="36"/>
+          <w:szCs w:val="36"/>
+        </w:rPr>
+        <w:t>*Constants</w:t>
+      </w:r>
+    </w:p>
+    <w:p>
+      <w:pPr>
+        <w:rPr>
+          <w:sz w:val="36"/>
+          <w:szCs w:val="36"/>
+        </w:rPr>
+      </w:pPr>
+      <w:r>
+        <w:rPr>
+          <w:sz w:val="36"/>
+          <w:szCs w:val="36"/>
+        </w:rPr>
+        <w:t>1.Integer, the rule is:</w:t>
+      </w:r>
+    </w:p>
+    <w:p>
+      <w:pPr>
+        <w:rPr>
+          <w:sz w:val="36"/>
+          <w:szCs w:val="36"/>
+        </w:rPr>
+      </w:pPr>
+      <w:r>
+        <w:rPr>
+          <w:sz w:val="36"/>
+          <w:szCs w:val="36"/>
+        </w:rPr>
+        <w:tab/>
+        <w:t>&lt;integer&gt;::=”0”|&lt;sign&gt;&lt;digits&gt;</w:t>
+      </w:r>
+      <w:r>
+        <w:rPr>
+          <w:sz w:val="36"/>
+          <w:szCs w:val="36"/>
+        </w:rPr>
+        <w:t>|&lt;digits&gt;</w:t>
+      </w:r>
+    </w:p>
+    <w:p>
+      <w:pPr>
+        <w:rPr>
+          <w:sz w:val="36"/>
+          <w:szCs w:val="36"/>
+        </w:rPr>
+      </w:pPr>
+      <w:r>
+        <w:rPr>
+          <w:sz w:val="36"/>
+          <w:szCs w:val="36"/>
+        </w:rPr>
+        <w:tab/>
+        <w:t>&lt;sign&gt;::=”+”|”-“</w:t>
+      </w:r>
+    </w:p>
+    <w:p>
+      <w:pPr>
+        <w:rPr>
+          <w:sz w:val="36"/>
+          <w:szCs w:val="36"/>
+        </w:rPr>
+      </w:pPr>
+      <w:r>
+        <w:rPr>
+          <w:sz w:val="36"/>
+          <w:szCs w:val="36"/>
+        </w:rPr>
+        <w:tab/>
+        <w:t>&lt;digit&gt;::=“0” | “1” | “2” | “3” | … | “9”</w:t>
+      </w:r>
+    </w:p>
+    <w:p>
+      <w:pPr>
+        <w:rPr>
+          <w:sz w:val="36"/>
+          <w:szCs w:val="36"/>
+        </w:rPr>
+      </w:pPr>
+      <w:r>
+        <w:rPr>
+          <w:sz w:val="36"/>
+          <w:szCs w:val="36"/>
+        </w:rPr>
+        <w:tab/>
+        <w:t>&lt;</w:t>
+      </w:r>
+      <w:proofErr w:type="spellStart"/>
+      <w:r>
+        <w:rPr>
+          <w:sz w:val="36"/>
+          <w:szCs w:val="36"/>
+        </w:rPr>
+        <w:t>nonzero_digit</w:t>
+      </w:r>
+      <w:proofErr w:type="spellEnd"/>
+      <w:r>
+        <w:rPr>
+          <w:sz w:val="36"/>
+          <w:szCs w:val="36"/>
+        </w:rPr>
+        <w:t>&gt;::= “1” | “2” | “3” | … | “9”</w:t>
+      </w:r>
+    </w:p>
+    <w:p>
+      <w:pPr>
+        <w:rPr>
+          <w:sz w:val="36"/>
+          <w:szCs w:val="36"/>
+        </w:rPr>
+      </w:pPr>
+      <w:r>
+        <w:rPr>
+          <w:sz w:val="36"/>
+          <w:szCs w:val="36"/>
+        </w:rPr>
+        <w:tab/>
+        <w:t>&lt;</w:t>
+      </w:r>
+      <w:proofErr w:type="spellStart"/>
+      <w:r>
+        <w:rPr>
+          <w:sz w:val="36"/>
+          <w:szCs w:val="36"/>
+        </w:rPr>
+        <w:t>all_digits</w:t>
+      </w:r>
+      <w:proofErr w:type="spellEnd"/>
+      <w:r>
+        <w:rPr>
+          <w:sz w:val="36"/>
+          <w:szCs w:val="36"/>
+        </w:rPr>
+        <w:t>&gt;::=&lt;digit&gt;|&lt;digit&gt;&lt;</w:t>
+      </w:r>
+      <w:proofErr w:type="spellStart"/>
+      <w:r>
+        <w:rPr>
+          <w:sz w:val="36"/>
+          <w:szCs w:val="36"/>
+        </w:rPr>
+        <w:t>all_digits</w:t>
+      </w:r>
+      <w:proofErr w:type="spellEnd"/>
+      <w:r>
+        <w:rPr>
+          <w:sz w:val="36"/>
+          <w:szCs w:val="36"/>
+        </w:rPr>
+        <w:t>&gt;</w:t>
+      </w:r>
+    </w:p>
+    <w:p>
+      <w:pPr>
+        <w:rPr>
+          <w:sz w:val="36"/>
+          <w:szCs w:val="36"/>
+        </w:rPr>
+      </w:pPr>
+      <w:r>
+        <w:rPr>
+          <w:sz w:val="36"/>
+          <w:szCs w:val="36"/>
+        </w:rPr>
+        <w:tab/>
+      </w:r>
+      <w:r>
+        <w:rPr>
+          <w:sz w:val="36"/>
+          <w:szCs w:val="36"/>
+        </w:rPr>
+        <w:t>&lt;d</w:t>
+      </w:r>
+      <w:r>
+        <w:rPr>
+          <w:sz w:val="36"/>
+          <w:szCs w:val="36"/>
+        </w:rPr>
+        <w:t>igits</w:t>
+      </w:r>
+      <w:r>
+        <w:rPr>
+          <w:sz w:val="36"/>
+          <w:szCs w:val="36"/>
+        </w:rPr>
+        <w:t>&gt;</w:t>
+      </w:r>
+      <w:r>
+        <w:rPr>
+          <w:sz w:val="36"/>
+          <w:szCs w:val="36"/>
+        </w:rPr>
+        <w:t>::=&lt;</w:t>
+      </w:r>
+      <w:proofErr w:type="spellStart"/>
+      <w:r>
+        <w:rPr>
+          <w:sz w:val="36"/>
+          <w:szCs w:val="36"/>
+        </w:rPr>
+        <w:t>nonzero_digit</w:t>
+      </w:r>
+      <w:proofErr w:type="spellEnd"/>
+      <w:r>
+        <w:rPr>
+          <w:sz w:val="36"/>
+          <w:szCs w:val="36"/>
+        </w:rPr>
+        <w:t>&gt;|&lt;</w:t>
+      </w:r>
+      <w:proofErr w:type="spellStart"/>
+      <w:r>
+        <w:rPr>
+          <w:sz w:val="36"/>
+          <w:szCs w:val="36"/>
+        </w:rPr>
+        <w:t>nonzero_digit</w:t>
+      </w:r>
+      <w:proofErr w:type="spellEnd"/>
+      <w:r>
+        <w:rPr>
+          <w:sz w:val="36"/>
+          <w:szCs w:val="36"/>
+        </w:rPr>
+        <w:t>&gt;&lt;</w:t>
+      </w:r>
+      <w:proofErr w:type="spellStart"/>
+      <w:r>
+        <w:rPr>
+          <w:sz w:val="36"/>
+          <w:szCs w:val="36"/>
+        </w:rPr>
+        <w:t>all_digits</w:t>
+      </w:r>
+      <w:proofErr w:type="spellEnd"/>
+      <w:r>
+        <w:rPr>
+          <w:sz w:val="36"/>
+          <w:szCs w:val="36"/>
+        </w:rPr>
+        <w:t>&gt;</w:t>
+      </w:r>
+    </w:p>
+    <w:p>
+      <w:pPr>
+        <w:rPr>
+          <w:sz w:val="36"/>
+          <w:szCs w:val="36"/>
+        </w:rPr>
+      </w:pPr>
+    </w:p>
+    <w:p>
+      <w:pPr>
+        <w:rPr>
+          <w:sz w:val="36"/>
+          <w:szCs w:val="36"/>
+        </w:rPr>
+      </w:pPr>
+      <w:r>
+        <w:rPr>
+          <w:sz w:val="36"/>
+          <w:szCs w:val="36"/>
+        </w:rPr>
+        <w:t>2.Character, the rule is:</w:t>
+      </w:r>
+    </w:p>
+    <w:p>
+      <w:pPr>
+        <w:rPr>
+          <w:sz w:val="36"/>
+          <w:szCs w:val="36"/>
+        </w:rPr>
+      </w:pPr>
+      <w:r>
+        <w:rPr>
+          <w:sz w:val="36"/>
+          <w:szCs w:val="36"/>
+        </w:rPr>
+        <w:tab/>
+        <w:t>&lt;character</w:t>
       </w:r>
       <w:proofErr w:type="gramStart"/>
       <w:r>
         <w:rPr>
-          <w:b/>
-          <w:bCs/>
-          <w:sz w:val="36"/>
-          <w:szCs w:val="36"/>
-        </w:rPr>
-        <w:t>false</w:t>
+          <w:sz w:val="36"/>
+          <w:szCs w:val="36"/>
+        </w:rPr>
+        <w:t>&gt;::</w:t>
       </w:r>
       <w:proofErr w:type="gramEnd"/>
-    </w:p>
-    <w:p>
-      <w:pPr>
-        <w:rPr>
-          <w:sz w:val="36"/>
-          <w:szCs w:val="36"/>
-        </w:rPr>
-      </w:pPr>
-      <w:r>
-        <w:rPr>
-          <w:sz w:val="36"/>
-          <w:szCs w:val="36"/>
-        </w:rPr>
-        <w:t>*Identifiers</w:t>
-      </w:r>
-    </w:p>
-    <w:p>
-      <w:pPr>
-        <w:rPr>
-          <w:sz w:val="36"/>
-          <w:szCs w:val="36"/>
-        </w:rPr>
-      </w:pPr>
-      <w:r>
-        <w:rPr>
-          <w:sz w:val="36"/>
-          <w:szCs w:val="36"/>
-        </w:rPr>
-        <w:t>-a letter or sequence of letters and digits, such that the first character is a letter; the rule is:</w:t>
-      </w:r>
-    </w:p>
-    <w:p>
-      <w:pPr>
-        <w:rPr>
-          <w:sz w:val="36"/>
-          <w:szCs w:val="36"/>
-        </w:rPr>
-      </w:pPr>
-      <w:r>
-        <w:rPr>
-          <w:sz w:val="36"/>
-          <w:szCs w:val="36"/>
-        </w:rPr>
-        <w:tab/>
-        <w:t>&lt;identifier</w:t>
-      </w:r>
-      <w:proofErr w:type="gramStart"/>
-      <w:r>
-        <w:rPr>
-          <w:sz w:val="36"/>
-          <w:szCs w:val="36"/>
-        </w:rPr>
-        <w:t>&gt;::</w:t>
-      </w:r>
-      <w:proofErr w:type="gramEnd"/>
-      <w:r>
-        <w:rPr>
-          <w:sz w:val="36"/>
-          <w:szCs w:val="36"/>
-        </w:rPr>
-        <w:t>=&lt;letter&gt; | &lt;</w:t>
-      </w:r>
-      <w:r>
-        <w:rPr>
-          <w:sz w:val="36"/>
-          <w:szCs w:val="36"/>
-        </w:rPr>
-        <w:t>letter&gt;</w:t>
-      </w:r>
-      <w:r>
-        <w:rPr>
-          <w:sz w:val="36"/>
-          <w:szCs w:val="36"/>
-        </w:rPr>
-        <w:t>&lt;</w:t>
-      </w:r>
-      <w:r>
-        <w:rPr>
-          <w:sz w:val="36"/>
-          <w:szCs w:val="36"/>
-        </w:rPr>
-        <w:t>letters&gt;</w:t>
+      <w:r>
+        <w:rPr>
+          <w:sz w:val="36"/>
+          <w:szCs w:val="36"/>
+        </w:rPr>
+        <w:t>=&lt;letter&gt;|&lt;digit&gt;</w:t>
       </w:r>
     </w:p>
     <w:p>
@@ -575,7 +872,7 @@
           <w:szCs w:val="36"/>
         </w:rPr>
         <w:tab/>
-        <w:t>&lt;digits</w:t>
+        <w:t>&lt;digit</w:t>
       </w:r>
       <w:proofErr w:type="gramStart"/>
       <w:r>
@@ -606,14 +903,23 @@
           <w:sz w:val="36"/>
           <w:szCs w:val="36"/>
         </w:rPr>
+        <w:t>3.String, the rule is:</w:t>
+      </w:r>
+    </w:p>
+    <w:p>
+      <w:pPr>
+        <w:rPr>
+          <w:sz w:val="36"/>
+          <w:szCs w:val="36"/>
+        </w:rPr>
+      </w:pPr>
+      <w:r>
+        <w:rPr>
+          <w:sz w:val="36"/>
+          <w:szCs w:val="36"/>
+        </w:rPr>
         <w:tab/>
-      </w:r>
-      <w:r>
-        <w:rPr>
-          <w:sz w:val="36"/>
-          <w:szCs w:val="36"/>
-        </w:rPr>
-        <w:t>&lt;letters</w:t>
+        <w:t>&lt;string</w:t>
       </w:r>
       <w:proofErr w:type="gramStart"/>
       <w:r>
@@ -629,45 +935,7 @@
           <w:sz w:val="36"/>
           <w:szCs w:val="36"/>
         </w:rPr>
-        <w:t>=&lt;letter&gt; | &lt;digit&gt; | &lt;letter&gt;&lt;letters&gt; | &lt;digit&gt;&lt;letters&gt;</w:t>
-      </w:r>
-    </w:p>
-    <w:p>
-      <w:pPr>
-        <w:rPr>
-          <w:sz w:val="36"/>
-          <w:szCs w:val="36"/>
-        </w:rPr>
-      </w:pPr>
-    </w:p>
-    <w:p>
-      <w:pPr>
-        <w:rPr>
-          <w:sz w:val="36"/>
-          <w:szCs w:val="36"/>
-        </w:rPr>
-      </w:pPr>
-      <w:r>
-        <w:rPr>
-          <w:sz w:val="36"/>
-          <w:szCs w:val="36"/>
-        </w:rPr>
-        <w:t>*Constants</w:t>
-      </w:r>
-    </w:p>
-    <w:p>
-      <w:pPr>
-        <w:rPr>
-          <w:sz w:val="36"/>
-          <w:szCs w:val="36"/>
-        </w:rPr>
-      </w:pPr>
-      <w:r>
-        <w:rPr>
-          <w:sz w:val="36"/>
-          <w:szCs w:val="36"/>
-        </w:rPr>
-        <w:t>1.Integer, the rule is:</w:t>
+        <w:t>=” ”|&lt;char&gt;|&lt;char&gt;&lt;string&gt;</w:t>
       </w:r>
     </w:p>
     <w:p>
@@ -683,7 +951,7 @@
           <w:szCs w:val="36"/>
         </w:rPr>
         <w:tab/>
-        <w:t>&lt;integer</w:t>
+        <w:t>&lt;char</w:t>
       </w:r>
       <w:proofErr w:type="gramStart"/>
       <w:r>
@@ -699,14 +967,7 @@
           <w:sz w:val="36"/>
           <w:szCs w:val="36"/>
         </w:rPr>
-        <w:t>=”0”|&lt;sign&gt;&lt;digits&gt;</w:t>
-      </w:r>
-      <w:r>
-        <w:rPr>
-          <w:sz w:val="36"/>
-          <w:szCs w:val="36"/>
-        </w:rPr>
-        <w:t>|&lt;digits&gt;</w:t>
+        <w:t>=&lt;letter&gt;|&lt;digit&gt;</w:t>
       </w:r>
     </w:p>
     <w:p>
@@ -722,7 +983,7 @@
           <w:szCs w:val="36"/>
         </w:rPr>
         <w:tab/>
-        <w:t>&lt;sign</w:t>
+        <w:t>&lt;letter</w:t>
       </w:r>
       <w:proofErr w:type="gramStart"/>
       <w:r>
@@ -738,7 +999,7 @@
           <w:sz w:val="36"/>
           <w:szCs w:val="36"/>
         </w:rPr>
-        <w:t>=”+”|”-“</w:t>
+        <w:t>= “A” | “B” |…| “Z”| “a” | “b” |… | “z”</w:t>
       </w:r>
     </w:p>
     <w:p>
@@ -770,40 +1031,30 @@
           <w:sz w:val="36"/>
           <w:szCs w:val="36"/>
         </w:rPr>
-        <w:t>=“0” | “1” | “2” | “3” | … | “9”</w:t>
-      </w:r>
-    </w:p>
-    <w:p>
-      <w:pPr>
-        <w:rPr>
-          <w:sz w:val="36"/>
-          <w:szCs w:val="36"/>
-        </w:rPr>
-      </w:pPr>
-      <w:r>
-        <w:rPr>
-          <w:sz w:val="36"/>
-          <w:szCs w:val="36"/>
-        </w:rPr>
-        <w:tab/>
-        <w:t>&lt;</w:t>
-      </w:r>
-      <w:proofErr w:type="spellStart"/>
-      <w:r>
-        <w:rPr>
-          <w:sz w:val="36"/>
-          <w:szCs w:val="36"/>
-        </w:rPr>
-        <w:t>nonzero_digit</w:t>
-      </w:r>
-      <w:proofErr w:type="spellEnd"/>
+        <w:t>= “0” | “1” | “2” | “3” | … | “9”</w:t>
+      </w:r>
+    </w:p>
+    <w:p>
+      <w:pPr>
+        <w:rPr>
+          <w:sz w:val="36"/>
+          <w:szCs w:val="36"/>
+        </w:rPr>
+      </w:pPr>
+      <w:r>
+        <w:rPr>
+          <w:sz w:val="36"/>
+          <w:szCs w:val="36"/>
+        </w:rPr>
+        <w:t>4.</w:t>
+      </w:r>
       <w:proofErr w:type="gramStart"/>
       <w:r>
         <w:rPr>
           <w:sz w:val="36"/>
           <w:szCs w:val="36"/>
         </w:rPr>
-        <w:t>&gt;::</w:t>
+        <w:t>Boolean,the</w:t>
       </w:r>
       <w:proofErr w:type="gramEnd"/>
       <w:r>
@@ -811,435 +1062,6 @@
           <w:sz w:val="36"/>
           <w:szCs w:val="36"/>
         </w:rPr>
-        <w:t>= “1” | “2” | “3” | … | “9”</w:t>
-      </w:r>
-    </w:p>
-    <w:p>
-      <w:pPr>
-        <w:rPr>
-          <w:sz w:val="36"/>
-          <w:szCs w:val="36"/>
-        </w:rPr>
-      </w:pPr>
-      <w:r>
-        <w:rPr>
-          <w:sz w:val="36"/>
-          <w:szCs w:val="36"/>
-        </w:rPr>
-        <w:tab/>
-        <w:t>&lt;</w:t>
-      </w:r>
-      <w:proofErr w:type="spellStart"/>
-      <w:r>
-        <w:rPr>
-          <w:sz w:val="36"/>
-          <w:szCs w:val="36"/>
-        </w:rPr>
-        <w:t>all_digits</w:t>
-      </w:r>
-      <w:proofErr w:type="spellEnd"/>
-      <w:proofErr w:type="gramStart"/>
-      <w:r>
-        <w:rPr>
-          <w:sz w:val="36"/>
-          <w:szCs w:val="36"/>
-        </w:rPr>
-        <w:t>&gt;::</w:t>
-      </w:r>
-      <w:proofErr w:type="gramEnd"/>
-      <w:r>
-        <w:rPr>
-          <w:sz w:val="36"/>
-          <w:szCs w:val="36"/>
-        </w:rPr>
-        <w:t>=&lt;digit&gt;|&lt;digit&gt;&lt;</w:t>
-      </w:r>
-      <w:proofErr w:type="spellStart"/>
-      <w:r>
-        <w:rPr>
-          <w:sz w:val="36"/>
-          <w:szCs w:val="36"/>
-        </w:rPr>
-        <w:t>all_digits</w:t>
-      </w:r>
-      <w:proofErr w:type="spellEnd"/>
-      <w:r>
-        <w:rPr>
-          <w:sz w:val="36"/>
-          <w:szCs w:val="36"/>
-        </w:rPr>
-        <w:t>&gt;</w:t>
-      </w:r>
-    </w:p>
-    <w:p>
-      <w:pPr>
-        <w:rPr>
-          <w:sz w:val="36"/>
-          <w:szCs w:val="36"/>
-        </w:rPr>
-      </w:pPr>
-      <w:r>
-        <w:rPr>
-          <w:sz w:val="36"/>
-          <w:szCs w:val="36"/>
-        </w:rPr>
-        <w:tab/>
-      </w:r>
-      <w:proofErr w:type="gramStart"/>
-      <w:r>
-        <w:rPr>
-          <w:sz w:val="36"/>
-          <w:szCs w:val="36"/>
-        </w:rPr>
-        <w:t>digits::</w:t>
-      </w:r>
-      <w:proofErr w:type="gramEnd"/>
-      <w:r>
-        <w:rPr>
-          <w:sz w:val="36"/>
-          <w:szCs w:val="36"/>
-        </w:rPr>
-        <w:t>=&lt;</w:t>
-      </w:r>
-      <w:proofErr w:type="spellStart"/>
-      <w:r>
-        <w:rPr>
-          <w:sz w:val="36"/>
-          <w:szCs w:val="36"/>
-        </w:rPr>
-        <w:t>nonzero_digit</w:t>
-      </w:r>
-      <w:proofErr w:type="spellEnd"/>
-      <w:r>
-        <w:rPr>
-          <w:sz w:val="36"/>
-          <w:szCs w:val="36"/>
-        </w:rPr>
-        <w:t>&gt;|&lt;</w:t>
-      </w:r>
-      <w:proofErr w:type="spellStart"/>
-      <w:r>
-        <w:rPr>
-          <w:sz w:val="36"/>
-          <w:szCs w:val="36"/>
-        </w:rPr>
-        <w:t>nonzero_digit</w:t>
-      </w:r>
-      <w:proofErr w:type="spellEnd"/>
-      <w:r>
-        <w:rPr>
-          <w:sz w:val="36"/>
-          <w:szCs w:val="36"/>
-        </w:rPr>
-        <w:t>&gt;&lt;</w:t>
-      </w:r>
-      <w:proofErr w:type="spellStart"/>
-      <w:r>
-        <w:rPr>
-          <w:sz w:val="36"/>
-          <w:szCs w:val="36"/>
-        </w:rPr>
-        <w:t>all_digits</w:t>
-      </w:r>
-      <w:proofErr w:type="spellEnd"/>
-      <w:r>
-        <w:rPr>
-          <w:sz w:val="36"/>
-          <w:szCs w:val="36"/>
-        </w:rPr>
-        <w:t>&gt;</w:t>
-      </w:r>
-    </w:p>
-    <w:p>
-      <w:pPr>
-        <w:rPr>
-          <w:sz w:val="36"/>
-          <w:szCs w:val="36"/>
-        </w:rPr>
-      </w:pPr>
-    </w:p>
-    <w:p>
-      <w:pPr>
-        <w:rPr>
-          <w:sz w:val="36"/>
-          <w:szCs w:val="36"/>
-        </w:rPr>
-      </w:pPr>
-      <w:r>
-        <w:rPr>
-          <w:sz w:val="36"/>
-          <w:szCs w:val="36"/>
-        </w:rPr>
-        <w:t>2.Character, the rule is:</w:t>
-      </w:r>
-    </w:p>
-    <w:p>
-      <w:pPr>
-        <w:rPr>
-          <w:sz w:val="36"/>
-          <w:szCs w:val="36"/>
-        </w:rPr>
-      </w:pPr>
-      <w:r>
-        <w:rPr>
-          <w:sz w:val="36"/>
-          <w:szCs w:val="36"/>
-        </w:rPr>
-        <w:tab/>
-        <w:t>&lt;character</w:t>
-      </w:r>
-      <w:proofErr w:type="gramStart"/>
-      <w:r>
-        <w:rPr>
-          <w:sz w:val="36"/>
-          <w:szCs w:val="36"/>
-        </w:rPr>
-        <w:t>&gt;::</w:t>
-      </w:r>
-      <w:proofErr w:type="gramEnd"/>
-      <w:r>
-        <w:rPr>
-          <w:sz w:val="36"/>
-          <w:szCs w:val="36"/>
-        </w:rPr>
-        <w:t>=&lt;letter&gt;|&lt;digit&gt;</w:t>
-      </w:r>
-    </w:p>
-    <w:p>
-      <w:pPr>
-        <w:rPr>
-          <w:sz w:val="36"/>
-          <w:szCs w:val="36"/>
-        </w:rPr>
-      </w:pPr>
-      <w:r>
-        <w:rPr>
-          <w:sz w:val="36"/>
-          <w:szCs w:val="36"/>
-        </w:rPr>
-        <w:tab/>
-        <w:t>&lt;letter</w:t>
-      </w:r>
-      <w:proofErr w:type="gramStart"/>
-      <w:r>
-        <w:rPr>
-          <w:sz w:val="36"/>
-          <w:szCs w:val="36"/>
-        </w:rPr>
-        <w:t>&gt;::</w:t>
-      </w:r>
-      <w:proofErr w:type="gramEnd"/>
-      <w:r>
-        <w:rPr>
-          <w:sz w:val="36"/>
-          <w:szCs w:val="36"/>
-        </w:rPr>
-        <w:t>= “A” | “B” |…| “Z”| “a” | “b” |… | “z”</w:t>
-      </w:r>
-    </w:p>
-    <w:p>
-      <w:pPr>
-        <w:rPr>
-          <w:sz w:val="36"/>
-          <w:szCs w:val="36"/>
-        </w:rPr>
-      </w:pPr>
-      <w:r>
-        <w:rPr>
-          <w:sz w:val="36"/>
-          <w:szCs w:val="36"/>
-        </w:rPr>
-        <w:tab/>
-        <w:t>&lt;digit</w:t>
-      </w:r>
-      <w:proofErr w:type="gramStart"/>
-      <w:r>
-        <w:rPr>
-          <w:sz w:val="36"/>
-          <w:szCs w:val="36"/>
-        </w:rPr>
-        <w:t>&gt;::</w:t>
-      </w:r>
-      <w:proofErr w:type="gramEnd"/>
-      <w:r>
-        <w:rPr>
-          <w:sz w:val="36"/>
-          <w:szCs w:val="36"/>
-        </w:rPr>
-        <w:t>= “0” | “1” | “2” | “3” | … | “9”</w:t>
-      </w:r>
-    </w:p>
-    <w:p>
-      <w:pPr>
-        <w:rPr>
-          <w:sz w:val="36"/>
-          <w:szCs w:val="36"/>
-        </w:rPr>
-      </w:pPr>
-      <w:r>
-        <w:rPr>
-          <w:sz w:val="36"/>
-          <w:szCs w:val="36"/>
-        </w:rPr>
-        <w:t>3.String, the rule is:</w:t>
-      </w:r>
-    </w:p>
-    <w:p>
-      <w:pPr>
-        <w:rPr>
-          <w:sz w:val="36"/>
-          <w:szCs w:val="36"/>
-        </w:rPr>
-      </w:pPr>
-      <w:r>
-        <w:rPr>
-          <w:sz w:val="36"/>
-          <w:szCs w:val="36"/>
-        </w:rPr>
-        <w:tab/>
-        <w:t>&lt;string</w:t>
-      </w:r>
-      <w:proofErr w:type="gramStart"/>
-      <w:r>
-        <w:rPr>
-          <w:sz w:val="36"/>
-          <w:szCs w:val="36"/>
-        </w:rPr>
-        <w:t>&gt;::</w:t>
-      </w:r>
-      <w:proofErr w:type="gramEnd"/>
-      <w:r>
-        <w:rPr>
-          <w:sz w:val="36"/>
-          <w:szCs w:val="36"/>
-        </w:rPr>
-        <w:t>=” ”|&lt;char&gt;|&lt;char&gt;&lt;string&gt;</w:t>
-      </w:r>
-    </w:p>
-    <w:p>
-      <w:pPr>
-        <w:rPr>
-          <w:sz w:val="36"/>
-          <w:szCs w:val="36"/>
-        </w:rPr>
-      </w:pPr>
-      <w:r>
-        <w:rPr>
-          <w:sz w:val="36"/>
-          <w:szCs w:val="36"/>
-        </w:rPr>
-        <w:tab/>
-        <w:t>&lt;char</w:t>
-      </w:r>
-      <w:proofErr w:type="gramStart"/>
-      <w:r>
-        <w:rPr>
-          <w:sz w:val="36"/>
-          <w:szCs w:val="36"/>
-        </w:rPr>
-        <w:t>&gt;::</w:t>
-      </w:r>
-      <w:proofErr w:type="gramEnd"/>
-      <w:r>
-        <w:rPr>
-          <w:sz w:val="36"/>
-          <w:szCs w:val="36"/>
-        </w:rPr>
-        <w:t>=&lt;letter&gt;|&lt;digit&gt;</w:t>
-      </w:r>
-    </w:p>
-    <w:p>
-      <w:pPr>
-        <w:rPr>
-          <w:sz w:val="36"/>
-          <w:szCs w:val="36"/>
-        </w:rPr>
-      </w:pPr>
-      <w:r>
-        <w:rPr>
-          <w:sz w:val="36"/>
-          <w:szCs w:val="36"/>
-        </w:rPr>
-        <w:tab/>
-        <w:t>&lt;letter</w:t>
-      </w:r>
-      <w:proofErr w:type="gramStart"/>
-      <w:r>
-        <w:rPr>
-          <w:sz w:val="36"/>
-          <w:szCs w:val="36"/>
-        </w:rPr>
-        <w:t>&gt;::</w:t>
-      </w:r>
-      <w:proofErr w:type="gramEnd"/>
-      <w:r>
-        <w:rPr>
-          <w:sz w:val="36"/>
-          <w:szCs w:val="36"/>
-        </w:rPr>
-        <w:t>= “A” | “B” |…| “Z”| “a” | “b” |… | “z”</w:t>
-      </w:r>
-    </w:p>
-    <w:p>
-      <w:pPr>
-        <w:rPr>
-          <w:sz w:val="36"/>
-          <w:szCs w:val="36"/>
-        </w:rPr>
-      </w:pPr>
-      <w:r>
-        <w:rPr>
-          <w:sz w:val="36"/>
-          <w:szCs w:val="36"/>
-        </w:rPr>
-        <w:tab/>
-        <w:t>&lt;digit</w:t>
-      </w:r>
-      <w:proofErr w:type="gramStart"/>
-      <w:r>
-        <w:rPr>
-          <w:sz w:val="36"/>
-          <w:szCs w:val="36"/>
-        </w:rPr>
-        <w:t>&gt;::</w:t>
-      </w:r>
-      <w:proofErr w:type="gramEnd"/>
-      <w:r>
-        <w:rPr>
-          <w:sz w:val="36"/>
-          <w:szCs w:val="36"/>
-        </w:rPr>
-        <w:t>= “0” | “1” | “2” | “3” | … | “9”</w:t>
-      </w:r>
-    </w:p>
-    <w:p>
-      <w:pPr>
-        <w:rPr>
-          <w:sz w:val="36"/>
-          <w:szCs w:val="36"/>
-        </w:rPr>
-      </w:pPr>
-      <w:r>
-        <w:rPr>
-          <w:sz w:val="36"/>
-          <w:szCs w:val="36"/>
-        </w:rPr>
-        <w:t>4.</w:t>
-      </w:r>
-      <w:proofErr w:type="gramStart"/>
-      <w:r>
-        <w:rPr>
-          <w:sz w:val="36"/>
-          <w:szCs w:val="36"/>
-        </w:rPr>
-        <w:t>Boolean,the</w:t>
-      </w:r>
-      <w:proofErr w:type="gramEnd"/>
-      <w:r>
-        <w:rPr>
-          <w:sz w:val="36"/>
-          <w:szCs w:val="36"/>
-        </w:rPr>
         <w:t xml:space="preserve"> rule is:</w:t>
       </w:r>
     </w:p>
@@ -1255,6 +1077,7 @@
           <w:sz w:val="36"/>
           <w:szCs w:val="36"/>
         </w:rPr>
+        <w:lastRenderedPageBreak/>
         <w:t>&lt;</w:t>
       </w:r>
       <w:proofErr w:type="spellStart"/>

</xml_diff>